<commit_message>
Add filter for background color
Fix lot_ato
</commit_message>
<xml_diff>
--- a/static/ato_out.docx
+++ b/static/ato_out.docx
@@ -413,6 +413,289 @@
         </w:rPr>
         <w:fldChar w:fldCharType="end"/>
       </w:r>
+      <w:r>
+        <w:rPr>
+          <w:rFonts w:ascii="Arial" w:hAnsi="Arial" w:cs="Arial"/>
+          <w:sz w:val="28"/>
+          <w:szCs w:val="28"/>
+        </w:rPr>
+        <w:t>;</w:t>
+      </w:r>
+    </w:p>
+    <w:p>
+      <w:pPr>
+        <w:jc w:val="both"/>
+        <w:rPr>
+          <w:rFonts w:ascii="Arial" w:hAnsi="Arial" w:cs="Arial"/>
+          <w:sz w:val="28"/>
+          <w:szCs w:val="28"/>
+        </w:rPr>
+      </w:pPr>
+    </w:p>
+    <w:p>
+      <w:pPr>
+        <w:jc w:val="both"/>
+        <w:rPr>
+          <w:rFonts w:ascii="Arial" w:hAnsi="Arial" w:cs="Arial"/>
+          <w:sz w:val="28"/>
+          <w:szCs w:val="28"/>
+        </w:rPr>
+      </w:pPr>
+      <w:r>
+        <w:rPr>
+          <w:rFonts w:ascii="Arial" w:hAnsi="Arial" w:cs="Arial"/>
+          <w:b/>
+          <w:sz w:val="28"/>
+          <w:szCs w:val="28"/>
+        </w:rPr>
+        <w:t>RESOLVE</w:t>
+      </w:r>
+      <w:r>
+        <w:rPr>
+          <w:rFonts w:ascii="Arial" w:hAnsi="Arial" w:cs="Arial"/>
+          <w:sz w:val="28"/>
+          <w:szCs w:val="28"/>
+        </w:rPr>
+        <w:t>:</w:t>
+      </w:r>
+    </w:p>
+    <w:p>
+      <w:pPr>
+        <w:jc w:val="both"/>
+        <w:rPr>
+          <w:rFonts w:ascii="Arial" w:hAnsi="Arial" w:cs="Arial"/>
+          <w:sz w:val="28"/>
+          <w:szCs w:val="28"/>
+        </w:rPr>
+      </w:pPr>
+    </w:p>
+    <w:p>
+      <w:pPr>
+        <w:jc w:val="both"/>
+        <w:rPr>
+          <w:rFonts w:ascii="Arial" w:hAnsi="Arial" w:cs="Arial"/>
+          <w:sz w:val="28"/>
+          <w:szCs w:val="28"/>
+        </w:rPr>
+      </w:pPr>
+      <w:r>
+        <w:rPr>
+          <w:rFonts w:ascii="Arial" w:hAnsi="Arial" w:cs="Arial"/>
+          <w:b/>
+          <w:sz w:val="28"/>
+          <w:szCs w:val="28"/>
+        </w:rPr>
+        <w:t xml:space="preserve">Art. 1º. </w:t>
+      </w:r>
+      <w:r>
+        <w:rPr>
+          <w:rFonts w:ascii="Arial" w:hAnsi="Arial" w:cs="Arial"/>
+          <w:sz w:val="28"/>
+          <w:szCs w:val="28"/>
+        </w:rPr>
+        <w:t>Fica</w:t>
+      </w:r>
+      <w:r>
+        <w:rPr>
+          <w:rFonts w:ascii="Arial" w:hAnsi="Arial" w:cs="Arial"/>
+          <w:sz w:val="28"/>
+          <w:szCs w:val="28"/>
+        </w:rPr>
+        <w:t xml:space="preserve"> </w:t>
+      </w:r>
+      <w:r>
+        <w:rPr>
+          <w:rFonts w:ascii="Arial" w:hAnsi="Arial" w:cs="Arial"/>
+          <w:sz w:val="28"/>
+          <w:szCs w:val="28"/>
+        </w:rPr>
+        <w:t>excluíd</w:t>
+      </w:r>
+      <w:r>
+        <w:rPr>
+          <w:rFonts w:ascii="Arial" w:hAnsi="Arial" w:cs="Arial"/>
+          <w:sz w:val="28"/>
+          <w:szCs w:val="28"/>
+        </w:rPr>
+        <w:t>o</w:t>
+      </w:r>
+      <w:r>
+        <w:rPr>
+          <w:rFonts w:ascii="Arial" w:hAnsi="Arial" w:cs="Arial"/>
+          <w:sz w:val="28"/>
+          <w:szCs w:val="28"/>
+        </w:rPr>
+        <w:t xml:space="preserve"> a partir de </w:t>
+      </w:r>
+      <w:r>
+        <w:rPr>
+          <w:rFonts w:ascii="Arial" w:hAnsi="Arial" w:cs="Arial"/>
+          <w:sz w:val="28"/>
+          <w:szCs w:val="28"/>
+        </w:rPr>
+        <w:fldChar w:fldCharType="begin"/>
+      </w:r>
+      <w:r>
+        <w:rPr>
+          <w:rFonts w:ascii="Arial" w:hAnsi="Arial" w:cs="Arial"/>
+          <w:sz w:val="28"/>
+          <w:szCs w:val="28"/>
+        </w:rPr>
+        <w:instrText xml:space="preserve"> MERGEFIELD input_data_1 \* MERGEFORMAT </w:instrText>
+      </w:r>
+      <w:r>
+        <w:rPr>
+          <w:rFonts w:ascii="Arial" w:hAnsi="Arial" w:cs="Arial"/>
+          <w:sz w:val="28"/>
+          <w:szCs w:val="28"/>
+        </w:rPr>
+        <w:fldChar w:fldCharType="separate"/>
+      </w:r>
+      <w:r>
+        <w:rPr>
+          <w:rFonts w:ascii="Arial" w:hAnsi="Arial" w:cs="Arial"/>
+          <w:noProof/>
+          <w:sz w:val="28"/>
+          <w:szCs w:val="28"/>
+        </w:rPr>
+        <w:t>«input_data_1»</w:t>
+      </w:r>
+      <w:r>
+        <w:rPr>
+          <w:rFonts w:ascii="Arial" w:hAnsi="Arial" w:cs="Arial"/>
+          <w:sz w:val="28"/>
+          <w:szCs w:val="28"/>
+        </w:rPr>
+        <w:fldChar w:fldCharType="end"/>
+      </w:r>
+      <w:r>
+        <w:rPr>
+          <w:rFonts w:ascii="Arial" w:hAnsi="Arial" w:cs="Arial"/>
+          <w:sz w:val="28"/>
+          <w:szCs w:val="28"/>
+        </w:rPr>
+        <w:t xml:space="preserve"> do</w:t>
+      </w:r>
+      <w:r>
+        <w:rPr>
+          <w:rFonts w:ascii="Arial" w:hAnsi="Arial" w:cs="Arial"/>
+          <w:b/>
+          <w:sz w:val="28"/>
+          <w:szCs w:val="28"/>
+        </w:rPr>
+        <w:t xml:space="preserve"> </w:t>
+      </w:r>
+      <w:r>
+        <w:rPr>
+          <w:rFonts w:ascii="Arial" w:hAnsi="Arial" w:cs="Arial"/>
+          <w:b/>
+          <w:sz w:val="28"/>
+          <w:szCs w:val="28"/>
+        </w:rPr>
+        <w:fldChar w:fldCharType="begin"/>
+      </w:r>
+      <w:r>
+        <w:rPr>
+          <w:rFonts w:ascii="Arial" w:hAnsi="Arial" w:cs="Arial"/>
+          <w:b/>
+          <w:sz w:val="28"/>
+          <w:szCs w:val="28"/>
+        </w:rPr>
+        <w:instrText xml:space="preserve"> MERGEFIELD lot_desctot \* MERGEFORMAT </w:instrText>
+      </w:r>
+      <w:r>
+        <w:rPr>
+          <w:rFonts w:ascii="Arial" w:hAnsi="Arial" w:cs="Arial"/>
+          <w:b/>
+          <w:sz w:val="28"/>
+          <w:szCs w:val="28"/>
+        </w:rPr>
+        <w:fldChar w:fldCharType="separate"/>
+      </w:r>
+      <w:r>
+        <w:rPr>
+          <w:rFonts w:ascii="Arial" w:hAnsi="Arial" w:cs="Arial"/>
+          <w:b/>
+          <w:noProof/>
+          <w:sz w:val="28"/>
+          <w:szCs w:val="28"/>
+        </w:rPr>
+        <w:t>«lot_desctot»</w:t>
+      </w:r>
+      <w:r>
+        <w:rPr>
+          <w:rFonts w:ascii="Arial" w:hAnsi="Arial" w:cs="Arial"/>
+          <w:b/>
+          <w:sz w:val="28"/>
+          <w:szCs w:val="28"/>
+        </w:rPr>
+        <w:fldChar w:fldCharType="end"/>
+      </w:r>
+      <w:r>
+        <w:rPr>
+          <w:rFonts w:ascii="Arial" w:hAnsi="Arial" w:cs="Arial"/>
+          <w:sz w:val="28"/>
+          <w:szCs w:val="28"/>
+        </w:rPr>
+        <w:t>, criado pelo Ato da Presidência nº.</w:t>
+      </w:r>
+      <w:r>
+        <w:rPr>
+          <w:rFonts w:ascii="Arial" w:hAnsi="Arial" w:cs="Arial"/>
+          <w:sz w:val="28"/>
+          <w:szCs w:val="28"/>
+        </w:rPr>
+        <w:t xml:space="preserve"> </w:t>
+      </w:r>
+      <w:r>
+        <w:rPr>
+          <w:rFonts w:ascii="Arial" w:hAnsi="Arial" w:cs="Arial"/>
+          <w:sz w:val="28"/>
+          <w:szCs w:val="28"/>
+        </w:rPr>
+        <w:fldChar w:fldCharType="begin"/>
+      </w:r>
+      <w:r>
+        <w:rPr>
+          <w:rFonts w:ascii="Arial" w:hAnsi="Arial" w:cs="Arial"/>
+          <w:sz w:val="28"/>
+          <w:szCs w:val="28"/>
+        </w:rPr>
+        <w:instrText xml:space="preserve"> MERGEFIELD lot_ato \* MERGEFORMAT </w:instrText>
+      </w:r>
+      <w:r>
+        <w:rPr>
+          <w:rFonts w:ascii="Arial" w:hAnsi="Arial" w:cs="Arial"/>
+          <w:sz w:val="28"/>
+          <w:szCs w:val="28"/>
+        </w:rPr>
+        <w:fldChar w:fldCharType="separate"/>
+      </w:r>
+      <w:r>
+        <w:rPr>
+          <w:rFonts w:ascii="Arial" w:hAnsi="Arial" w:cs="Arial"/>
+          <w:noProof/>
+          <w:sz w:val="28"/>
+          <w:szCs w:val="28"/>
+        </w:rPr>
+        <w:t>«lot_ato»</w:t>
+      </w:r>
+      <w:r>
+        <w:rPr>
+          <w:rFonts w:ascii="Arial" w:hAnsi="Arial" w:cs="Arial"/>
+          <w:sz w:val="28"/>
+          <w:szCs w:val="28"/>
+        </w:rPr>
+        <w:fldChar w:fldCharType="end"/>
+      </w:r>
+      <w:r>
+        <w:rPr>
+          <w:rFonts w:ascii="Arial" w:hAnsi="Arial" w:cs="Arial"/>
+          <w:sz w:val="28"/>
+          <w:szCs w:val="28"/>
+        </w:rPr>
+        <w:t xml:space="preserve"> </w:t>
+      </w:r>
       <w:bookmarkStart w:id="0" w:name="_GoBack"/>
       <w:bookmarkEnd w:id="0"/>
       <w:r>
@@ -421,282 +704,7 @@
           <w:sz w:val="28"/>
           <w:szCs w:val="28"/>
         </w:rPr>
-        <w:t>;</w:t>
-      </w:r>
-    </w:p>
-    <w:p>
-      <w:pPr>
-        <w:jc w:val="both"/>
-        <w:rPr>
-          <w:rFonts w:ascii="Arial" w:hAnsi="Arial" w:cs="Arial"/>
-          <w:sz w:val="28"/>
-          <w:szCs w:val="28"/>
-        </w:rPr>
-      </w:pPr>
-    </w:p>
-    <w:p>
-      <w:pPr>
-        <w:jc w:val="both"/>
-        <w:rPr>
-          <w:rFonts w:ascii="Arial" w:hAnsi="Arial" w:cs="Arial"/>
-          <w:sz w:val="28"/>
-          <w:szCs w:val="28"/>
-        </w:rPr>
-      </w:pPr>
-      <w:r>
-        <w:rPr>
-          <w:rFonts w:ascii="Arial" w:hAnsi="Arial" w:cs="Arial"/>
-          <w:b/>
-          <w:sz w:val="28"/>
-          <w:szCs w:val="28"/>
-        </w:rPr>
-        <w:t>RESOLVE</w:t>
-      </w:r>
-      <w:r>
-        <w:rPr>
-          <w:rFonts w:ascii="Arial" w:hAnsi="Arial" w:cs="Arial"/>
-          <w:sz w:val="28"/>
-          <w:szCs w:val="28"/>
-        </w:rPr>
-        <w:t>:</w:t>
-      </w:r>
-    </w:p>
-    <w:p>
-      <w:pPr>
-        <w:jc w:val="both"/>
-        <w:rPr>
-          <w:rFonts w:ascii="Arial" w:hAnsi="Arial" w:cs="Arial"/>
-          <w:sz w:val="28"/>
-          <w:szCs w:val="28"/>
-        </w:rPr>
-      </w:pPr>
-    </w:p>
-    <w:p>
-      <w:pPr>
-        <w:jc w:val="both"/>
-        <w:rPr>
-          <w:rFonts w:ascii="Arial" w:hAnsi="Arial" w:cs="Arial"/>
-          <w:sz w:val="28"/>
-          <w:szCs w:val="28"/>
-        </w:rPr>
-      </w:pPr>
-      <w:r>
-        <w:rPr>
-          <w:rFonts w:ascii="Arial" w:hAnsi="Arial" w:cs="Arial"/>
-          <w:b/>
-          <w:sz w:val="28"/>
-          <w:szCs w:val="28"/>
-        </w:rPr>
-        <w:t xml:space="preserve">Art. 1º. </w:t>
-      </w:r>
-      <w:r>
-        <w:rPr>
-          <w:rFonts w:ascii="Arial" w:hAnsi="Arial" w:cs="Arial"/>
-          <w:sz w:val="28"/>
-          <w:szCs w:val="28"/>
-        </w:rPr>
-        <w:t>Fica</w:t>
-      </w:r>
-      <w:r>
-        <w:rPr>
-          <w:rFonts w:ascii="Arial" w:hAnsi="Arial" w:cs="Arial"/>
-          <w:sz w:val="28"/>
-          <w:szCs w:val="28"/>
-        </w:rPr>
-        <w:t xml:space="preserve"> </w:t>
-      </w:r>
-      <w:r>
-        <w:rPr>
-          <w:rFonts w:ascii="Arial" w:hAnsi="Arial" w:cs="Arial"/>
-          <w:sz w:val="28"/>
-          <w:szCs w:val="28"/>
-        </w:rPr>
-        <w:t>excluíd</w:t>
-      </w:r>
-      <w:r>
-        <w:rPr>
-          <w:rFonts w:ascii="Arial" w:hAnsi="Arial" w:cs="Arial"/>
-          <w:sz w:val="28"/>
-          <w:szCs w:val="28"/>
-        </w:rPr>
-        <w:t>o</w:t>
-      </w:r>
-      <w:r>
-        <w:rPr>
-          <w:rFonts w:ascii="Arial" w:hAnsi="Arial" w:cs="Arial"/>
-          <w:sz w:val="28"/>
-          <w:szCs w:val="28"/>
-        </w:rPr>
-        <w:t xml:space="preserve"> a partir de </w:t>
-      </w:r>
-      <w:r>
-        <w:rPr>
-          <w:rFonts w:ascii="Arial" w:hAnsi="Arial" w:cs="Arial"/>
-          <w:sz w:val="28"/>
-          <w:szCs w:val="28"/>
-        </w:rPr>
-        <w:fldChar w:fldCharType="begin"/>
-      </w:r>
-      <w:r>
-        <w:rPr>
-          <w:rFonts w:ascii="Arial" w:hAnsi="Arial" w:cs="Arial"/>
-          <w:sz w:val="28"/>
-          <w:szCs w:val="28"/>
-        </w:rPr>
-        <w:instrText xml:space="preserve"> MERGEFIELD input_data_1 \* MERGEFORMAT </w:instrText>
-      </w:r>
-      <w:r>
-        <w:rPr>
-          <w:rFonts w:ascii="Arial" w:hAnsi="Arial" w:cs="Arial"/>
-          <w:sz w:val="28"/>
-          <w:szCs w:val="28"/>
-        </w:rPr>
-        <w:fldChar w:fldCharType="separate"/>
-      </w:r>
-      <w:r>
-        <w:rPr>
-          <w:rFonts w:ascii="Arial" w:hAnsi="Arial" w:cs="Arial"/>
-          <w:noProof/>
-          <w:sz w:val="28"/>
-          <w:szCs w:val="28"/>
-        </w:rPr>
-        <w:t>«input_data_1»</w:t>
-      </w:r>
-      <w:r>
-        <w:rPr>
-          <w:rFonts w:ascii="Arial" w:hAnsi="Arial" w:cs="Arial"/>
-          <w:sz w:val="28"/>
-          <w:szCs w:val="28"/>
-        </w:rPr>
-        <w:fldChar w:fldCharType="end"/>
-      </w:r>
-      <w:r>
-        <w:rPr>
-          <w:rFonts w:ascii="Arial" w:hAnsi="Arial" w:cs="Arial"/>
-          <w:sz w:val="28"/>
-          <w:szCs w:val="28"/>
-        </w:rPr>
-        <w:t xml:space="preserve"> do</w:t>
-      </w:r>
-      <w:r>
-        <w:rPr>
-          <w:rFonts w:ascii="Arial" w:hAnsi="Arial" w:cs="Arial"/>
-          <w:b/>
-          <w:sz w:val="28"/>
-          <w:szCs w:val="28"/>
-        </w:rPr>
-        <w:t xml:space="preserve"> </w:t>
-      </w:r>
-      <w:r>
-        <w:rPr>
-          <w:rFonts w:ascii="Arial" w:hAnsi="Arial" w:cs="Arial"/>
-          <w:b/>
-          <w:sz w:val="28"/>
-          <w:szCs w:val="28"/>
-        </w:rPr>
-        <w:fldChar w:fldCharType="begin"/>
-      </w:r>
-      <w:r>
-        <w:rPr>
-          <w:rFonts w:ascii="Arial" w:hAnsi="Arial" w:cs="Arial"/>
-          <w:b/>
-          <w:sz w:val="28"/>
-          <w:szCs w:val="28"/>
-        </w:rPr>
-        <w:instrText xml:space="preserve"> MERGEFIELD lot_desctot \* MERGEFORMAT </w:instrText>
-      </w:r>
-      <w:r>
-        <w:rPr>
-          <w:rFonts w:ascii="Arial" w:hAnsi="Arial" w:cs="Arial"/>
-          <w:b/>
-          <w:sz w:val="28"/>
-          <w:szCs w:val="28"/>
-        </w:rPr>
-        <w:fldChar w:fldCharType="separate"/>
-      </w:r>
-      <w:r>
-        <w:rPr>
-          <w:rFonts w:ascii="Arial" w:hAnsi="Arial" w:cs="Arial"/>
-          <w:b/>
-          <w:noProof/>
-          <w:sz w:val="28"/>
-          <w:szCs w:val="28"/>
-        </w:rPr>
-        <w:t>«lot_desctot»</w:t>
-      </w:r>
-      <w:r>
-        <w:rPr>
-          <w:rFonts w:ascii="Arial" w:hAnsi="Arial" w:cs="Arial"/>
-          <w:b/>
-          <w:sz w:val="28"/>
-          <w:szCs w:val="28"/>
-        </w:rPr>
-        <w:fldChar w:fldCharType="end"/>
-      </w:r>
-      <w:r>
-        <w:rPr>
-          <w:rFonts w:ascii="Arial" w:hAnsi="Arial" w:cs="Arial"/>
-          <w:sz w:val="28"/>
-          <w:szCs w:val="28"/>
-        </w:rPr>
-        <w:t>, criado pelo Ato da Presidência nº.</w:t>
-      </w:r>
-      <w:r>
-        <w:rPr>
-          <w:rFonts w:ascii="Arial" w:hAnsi="Arial" w:cs="Arial"/>
-          <w:sz w:val="28"/>
-          <w:szCs w:val="28"/>
-        </w:rPr>
-        <w:t xml:space="preserve"> </w:t>
-      </w:r>
-      <w:r>
-        <w:rPr>
-          <w:rFonts w:ascii="Arial" w:hAnsi="Arial" w:cs="Arial"/>
-          <w:sz w:val="28"/>
-          <w:szCs w:val="28"/>
-        </w:rPr>
-        <w:fldChar w:fldCharType="begin"/>
-      </w:r>
-      <w:r>
-        <w:rPr>
-          <w:rFonts w:ascii="Arial" w:hAnsi="Arial" w:cs="Arial"/>
-          <w:sz w:val="28"/>
-          <w:szCs w:val="28"/>
-        </w:rPr>
-        <w:instrText xml:space="preserve"> MERGEFIELD Ato \* MERGEFORMAT </w:instrText>
-      </w:r>
-      <w:r>
-        <w:rPr>
-          <w:rFonts w:ascii="Arial" w:hAnsi="Arial" w:cs="Arial"/>
-          <w:sz w:val="28"/>
-          <w:szCs w:val="28"/>
-        </w:rPr>
-        <w:fldChar w:fldCharType="separate"/>
-      </w:r>
-      <w:r>
-        <w:rPr>
-          <w:rFonts w:ascii="Arial" w:hAnsi="Arial" w:cs="Arial"/>
-          <w:noProof/>
-          <w:sz w:val="28"/>
-          <w:szCs w:val="28"/>
-        </w:rPr>
-        <w:t>«Ato»</w:t>
-      </w:r>
-      <w:r>
-        <w:rPr>
-          <w:rFonts w:ascii="Arial" w:hAnsi="Arial" w:cs="Arial"/>
-          <w:sz w:val="28"/>
-          <w:szCs w:val="28"/>
-        </w:rPr>
-        <w:fldChar w:fldCharType="end"/>
-      </w:r>
-      <w:r>
-        <w:rPr>
-          <w:rFonts w:ascii="Arial" w:hAnsi="Arial" w:cs="Arial"/>
-          <w:sz w:val="28"/>
-          <w:szCs w:val="28"/>
-        </w:rPr>
-        <w:t xml:space="preserve"> de </w:t>
+        <w:t xml:space="preserve">de </w:t>
       </w:r>
       <w:r>
         <w:rPr>
@@ -1374,7 +1382,7 @@
           <v:path o:extrusionok="f" gradientshapeok="t" o:connecttype="rect"/>
           <o:lock v:ext="edit" aspectratio="t"/>
         </v:shapetype>
-        <v:shape id="Picture 9" o:spid="_x0000_i1025" type="#_x0000_t75" alt="Descrição: brasão_AL.psd" style="width:159.5pt;height:92.95pt;visibility:visible;mso-width-percent:0;mso-height-percent:0;mso-width-percent:0;mso-height-percent:0">
+        <v:shape id="Picture 9" o:spid="_x0000_i1025" type="#_x0000_t75" alt="Descrição: brasão_AL.psd" style="width:158.6pt;height:92.95pt;visibility:visible;mso-width-percent:0;mso-height-percent:0;mso-width-percent:0;mso-height-percent:0">
           <v:imagedata r:id="rId1" o:title="brasão_AL"/>
         </v:shape>
       </w:pict>
@@ -2079,7 +2087,7 @@
 </file>
 
 <file path=customXml/itemProps1.xml><?xml version="1.0" encoding="utf-8"?>
-<ds:datastoreItem xmlns:ds="http://schemas.openxmlformats.org/officeDocument/2006/customXml" ds:itemID="{AA90666E-00EF-8A46-B573-206A98E7E193}">
+<ds:datastoreItem xmlns:ds="http://schemas.openxmlformats.org/officeDocument/2006/customXml" ds:itemID="{757EC341-BF61-1048-9EDC-5A7AD587BE9E}">
   <ds:schemaRefs>
     <ds:schemaRef ds:uri="http://schemas.openxmlformats.org/officeDocument/2006/bibliography"/>
   </ds:schemaRefs>

</xml_diff>